<commit_message>
Latex e informe con activos
</commit_message>
<xml_diff>
--- a/Informe.docx
+++ b/Informe.docx
@@ -29,13 +29,6 @@
           <w:lang w:val="es-ES"/>
         </w:rPr>
       </w:pPr>
-    </w:p>
-    <w:p>
-      <w:pPr>
-        <w:rPr>
-          <w:lang w:val="es-ES"/>
-        </w:rPr>
-      </w:pPr>
       <w:r>
         <w:rPr>
           <w:lang w:val="es-ES"/>
@@ -53,61 +46,647 @@
         <w:rPr>
           <w:lang w:val="es-ES"/>
         </w:rPr>
-        <w:t>ap</w:t>
+        <w:t>app</w:t>
+      </w:r>
+      <w:proofErr w:type="gramEnd"/>
+      <w:r>
+        <w:rPr>
+          <w:lang w:val="es-ES"/>
+        </w:rPr>
+        <w:t xml:space="preserve"> móvil</w:t>
+      </w:r>
+      <w:r>
+        <w:rPr>
+          <w:lang w:val="es-ES"/>
+        </w:rPr>
+        <w:t>. En este caso, UBER.</w:t>
+      </w:r>
+    </w:p>
+    <w:p>
+      <w:pPr>
+        <w:rPr>
+          <w:lang w:val="es-ES"/>
+        </w:rPr>
+      </w:pPr>
+      <w:r>
+        <w:rPr>
+          <w:lang w:val="es-ES"/>
+        </w:rPr>
+        <w:t xml:space="preserve">UBER es una plataforma de alquiler de vehículos con conductor, opera en más de 80 países alrededor del mundo, </w:t>
+      </w:r>
+      <w:r>
+        <w:rPr>
+          <w:lang w:val="es-ES"/>
+        </w:rPr>
+        <w:t xml:space="preserve">por tanto, consideramos que tiene una infraestructura en su sistema informático digna de ser estudiada. En cualquier caso, </w:t>
+      </w:r>
+      <w:r>
+        <w:rPr>
+          <w:i/>
+          <w:lang w:val="es-ES"/>
+        </w:rPr>
+        <w:t>no disponemos de datos oficiales</w:t>
+      </w:r>
+      <w:r>
+        <w:rPr>
+          <w:lang w:val="es-ES"/>
+        </w:rPr>
+        <w:t xml:space="preserve"> facilitados por la compañía, así que esta es nuestra libre aproximación a lo que una organización de tal calibre puede requerir para mantener su correcto funcionamiento ininterrumpido.</w:t>
+      </w:r>
+    </w:p>
+    <w:p>
+      <w:pPr>
+        <w:pStyle w:val="Heading1"/>
+        <w:rPr>
+          <w:lang w:val="es-ES"/>
+        </w:rPr>
+      </w:pPr>
+      <w:r>
+        <w:rPr>
+          <w:lang w:val="es-ES"/>
+        </w:rPr>
+        <w:t>Activos para considerar</w:t>
+      </w:r>
+    </w:p>
+    <w:p>
+      <w:pPr>
+        <w:rPr>
+          <w:lang w:val="es-ES"/>
+        </w:rPr>
+      </w:pPr>
+      <w:r>
+        <w:rPr>
+          <w:lang w:val="es-ES"/>
+        </w:rPr>
+        <w:t>En las siguientes categorías:</w:t>
+      </w:r>
+    </w:p>
+    <w:p>
+      <w:pPr>
+        <w:pStyle w:val="Heading3"/>
+        <w:rPr>
+          <w:lang w:val="es-ES"/>
+        </w:rPr>
+      </w:pPr>
+      <w:r>
+        <w:rPr>
+          <w:lang w:val="es-ES"/>
+        </w:rPr>
+        <w:t>Activos esenciales</w:t>
+      </w:r>
+    </w:p>
+    <w:p>
+      <w:pPr>
+        <w:rPr>
+          <w:lang w:val="es-ES"/>
+        </w:rPr>
+      </w:pPr>
+      <w:r>
+        <w:rPr>
+          <w:lang w:val="es-ES"/>
+        </w:rPr>
+        <w:t>[BD] Base de datos</w:t>
+      </w:r>
+      <w:r>
+        <w:rPr>
+          <w:lang w:val="es-ES"/>
+        </w:rPr>
+        <w:t>: Base de datos principal, es un recurso básico en nuestra organización, en esta se leen y escriben datos de los usuarios, vehículos y servicio.</w:t>
+      </w:r>
+    </w:p>
+    <w:p>
+      <w:pPr>
+        <w:rPr>
+          <w:lang w:val="es-ES"/>
+        </w:rPr>
+      </w:pPr>
+      <w:r>
+        <w:rPr>
+          <w:lang w:val="es-ES"/>
+        </w:rPr>
+        <w:t>[T] Servicio de transporte</w:t>
+      </w:r>
+      <w:r>
+        <w:rPr>
+          <w:lang w:val="es-ES"/>
+        </w:rPr>
+        <w:t>: Es el servicio que se presta al usuario final, el transporte de punto a punto. El objetivo de nuestra organización es básicamente este.</w:t>
+      </w:r>
+    </w:p>
+    <w:p>
+      <w:pPr>
+        <w:rPr>
+          <w:lang w:val="es-ES"/>
+        </w:rPr>
+      </w:pPr>
+      <w:r>
+        <w:rPr>
+          <w:lang w:val="es-ES"/>
+        </w:rPr>
+        <w:t>[AC] Atención al cliente</w:t>
+      </w:r>
+      <w:r>
+        <w:rPr>
+          <w:lang w:val="es-ES"/>
+        </w:rPr>
+        <w:t>: Servicio que se presta al usuario final, establecido para resolver sus dudas y posibles problemas con el transporte o su facturación.</w:t>
+      </w:r>
+    </w:p>
+    <w:p>
+      <w:pPr>
+        <w:pStyle w:val="Heading3"/>
+        <w:rPr>
+          <w:lang w:val="es-ES"/>
+        </w:rPr>
+      </w:pPr>
+      <w:r>
+        <w:rPr>
+          <w:lang w:val="es-ES"/>
+        </w:rPr>
+        <w:t>Equipamiento: Aplicaciones</w:t>
+      </w:r>
+    </w:p>
+    <w:p>
+      <w:pPr>
+        <w:rPr>
+          <w:lang w:val="es-ES"/>
+        </w:rPr>
+      </w:pPr>
+      <w:r>
+        <w:rPr>
+          <w:lang w:val="es-ES"/>
+        </w:rPr>
+        <w:t>[APPC] APP Conductor</w:t>
+      </w:r>
+      <w:r>
+        <w:rPr>
+          <w:lang w:val="es-ES"/>
+        </w:rPr>
+        <w:t>: Es una pieza de software que corre en los terminales móviles de nuestros conductores, nos permite localizarles en todo momento, dar órdenes y recibir información del vehículo.</w:t>
+      </w:r>
+    </w:p>
+    <w:p>
+      <w:pPr>
+        <w:rPr>
+          <w:lang w:val="es-ES"/>
+        </w:rPr>
+      </w:pPr>
+      <w:r>
+        <w:rPr>
+          <w:lang w:val="es-ES"/>
+        </w:rPr>
+        <w:t>[APPCL] APP Cliente</w:t>
+      </w:r>
+      <w:r>
+        <w:rPr>
+          <w:lang w:val="es-ES"/>
+        </w:rPr>
+        <w:t>: Es la parte del software que ejecuta el cliente final en su terminal móvil, dándole acceso al servicio de la manera más sencilla y fiable posible.</w:t>
+      </w:r>
+    </w:p>
+    <w:p>
+      <w:pPr>
+        <w:rPr>
+          <w:lang w:val="es-ES"/>
+        </w:rPr>
+      </w:pPr>
+      <w:r>
+        <w:rPr>
+          <w:lang w:val="es-ES"/>
+        </w:rPr>
+        <w:t>[SSV] Software servidor</w:t>
+      </w:r>
+      <w:r>
+        <w:rPr>
+          <w:lang w:val="es-ES"/>
+        </w:rPr>
+        <w:t>: Es el software que corre en nuestro servidor principal, se encarga de recibir los datos de las aplicaciones de conductor y cliente y utilizar la base de datos para trasladar dicha información.</w:t>
+      </w:r>
+    </w:p>
+    <w:p>
+      <w:pPr>
+        <w:pStyle w:val="Heading3"/>
+        <w:rPr>
+          <w:lang w:val="es-ES"/>
+        </w:rPr>
+      </w:pPr>
+      <w:r>
+        <w:rPr>
+          <w:lang w:val="es-ES"/>
+        </w:rPr>
+        <w:t>Equipamiento: Equipos</w:t>
+      </w:r>
+    </w:p>
+    <w:p>
+      <w:pPr>
+        <w:rPr>
+          <w:lang w:val="es-ES"/>
+        </w:rPr>
+      </w:pPr>
+      <w:r>
+        <w:rPr>
+          <w:lang w:val="es-ES"/>
+        </w:rPr>
+        <w:t>[FW] Firewall</w:t>
+      </w:r>
+      <w:r>
+        <w:rPr>
+          <w:lang w:val="es-ES"/>
+        </w:rPr>
+        <w:t>: Es un equipo informático físico que se encarga de proteger nuestra red de posibles ataques en caso de un uso malicioso.</w:t>
+      </w:r>
+    </w:p>
+    <w:p>
+      <w:pPr>
+        <w:rPr>
+          <w:lang w:val="es-ES"/>
+        </w:rPr>
+      </w:pPr>
+      <w:r>
+        <w:rPr>
+          <w:lang w:val="es-ES"/>
+        </w:rPr>
+        <w:t>[SBD] Servidor de bases de datos</w:t>
+      </w:r>
+      <w:r>
+        <w:rPr>
+          <w:lang w:val="es-ES"/>
+        </w:rPr>
+        <w:t xml:space="preserve">: Es el servidor en el cual se almacena la base de datos. </w:t>
+      </w:r>
+    </w:p>
+    <w:p>
+      <w:pPr>
+        <w:rPr>
+          <w:lang w:val="es-ES"/>
+        </w:rPr>
+      </w:pPr>
+      <w:r>
+        <w:rPr>
+          <w:lang w:val="es-ES"/>
+        </w:rPr>
+        <w:t>[SV] Servidor principal</w:t>
+      </w:r>
+      <w:r>
+        <w:rPr>
+          <w:lang w:val="es-ES"/>
+        </w:rPr>
+        <w:t>: Máquina física que corre el software servidor al cual se conectan clientes y conductores.</w:t>
+      </w:r>
+    </w:p>
+    <w:p>
+      <w:pPr>
+        <w:rPr>
+          <w:lang w:val="es-ES"/>
+        </w:rPr>
+      </w:pPr>
+      <w:r>
+        <w:rPr>
+          <w:lang w:val="es-ES"/>
+        </w:rPr>
+        <w:t>[SV2] Servidor secundario</w:t>
+      </w:r>
+      <w:r>
+        <w:rPr>
+          <w:lang w:val="es-ES"/>
+        </w:rPr>
+        <w:t>: Máquina física</w:t>
+      </w:r>
+      <w:r>
+        <w:rPr>
+          <w:lang w:val="es-ES"/>
+        </w:rPr>
+        <w:t xml:space="preserve"> que haría el relevo en caso de algún fallo de disponibilidad o integridad en nuestro servidor principal.</w:t>
+      </w:r>
+    </w:p>
+    <w:p>
+      <w:pPr>
+        <w:rPr>
+          <w:lang w:val="es-ES"/>
+        </w:rPr>
+      </w:pPr>
+      <w:r>
+        <w:rPr>
+          <w:lang w:val="es-ES"/>
+        </w:rPr>
+        <w:lastRenderedPageBreak/>
+        <w:t xml:space="preserve">[C] Coche: Es el conjunto mecánico de la herramienta principal de transporte, se busca la máxima fiabilidad y seguridad de cara al usuario y los empleados. </w:t>
+      </w:r>
+    </w:p>
+    <w:p>
+      <w:pPr>
+        <w:rPr>
+          <w:lang w:val="es-ES"/>
+        </w:rPr>
+      </w:pPr>
+      <w:r>
+        <w:rPr>
+          <w:lang w:val="es-ES"/>
+        </w:rPr>
+        <w:t>[GPS] GPS Coche: Sensor capaz de recaudar datos de ruta, velocidad y otros parámetros para ser contabilizados de cara al servicio de transporte y atención al cliente.</w:t>
+      </w:r>
+    </w:p>
+    <w:p>
+      <w:pPr>
+        <w:rPr>
+          <w:lang w:val="es-ES"/>
+        </w:rPr>
+      </w:pPr>
+      <w:r>
+        <w:rPr>
+          <w:lang w:val="es-ES"/>
+        </w:rPr>
+        <w:t>[BAK] Sistemas de replicación: Servicio de copias de seguridad que se encarga de la integridad de los datos tanto de la base de datos como del servidor principal y secundario.</w:t>
+      </w:r>
+    </w:p>
+    <w:p>
+      <w:pPr>
+        <w:pStyle w:val="Heading3"/>
+        <w:rPr>
+          <w:lang w:val="es-ES"/>
+        </w:rPr>
+      </w:pPr>
+      <w:r>
+        <w:rPr>
+          <w:lang w:val="es-ES"/>
+        </w:rPr>
+        <w:t>Equipamiento: Comunicaciones</w:t>
+      </w:r>
+    </w:p>
+    <w:p>
+      <w:pPr>
+        <w:rPr>
+          <w:lang w:val="es-ES"/>
+        </w:rPr>
+      </w:pPr>
+      <w:r>
+        <w:rPr>
+          <w:lang w:val="es-ES"/>
+        </w:rPr>
+        <w:t>[INT] Conexión a internet</w:t>
+      </w:r>
+      <w:r>
+        <w:rPr>
+          <w:lang w:val="es-ES"/>
+        </w:rPr>
+        <w:t>: Conexión a internet de banda ancha con capacidad suficiente para dar servicio a todos nuestros usuarios y conductores al mismo tiempo. Se busca la mayor fiabilidad.</w:t>
+      </w:r>
+    </w:p>
+    <w:p>
+      <w:pPr>
+        <w:pStyle w:val="Heading3"/>
+        <w:rPr>
+          <w:lang w:val="es-ES"/>
+        </w:rPr>
+      </w:pPr>
+      <w:r>
+        <w:rPr>
+          <w:lang w:val="es-ES"/>
+        </w:rPr>
+        <w:t>Servicios subcontratados</w:t>
+      </w:r>
+    </w:p>
+    <w:p>
+      <w:pPr>
+        <w:rPr>
+          <w:lang w:val="es-ES"/>
+        </w:rPr>
+      </w:pPr>
+      <w:r>
+        <w:rPr>
+          <w:lang w:val="es-ES"/>
+        </w:rPr>
+        <w:t>[PAS] Pasarela de pago</w:t>
+      </w:r>
+      <w:r>
+        <w:rPr>
+          <w:lang w:val="es-ES"/>
+        </w:rPr>
+        <w:t>: Plataforma que nos permite autorizar y cobrar el pago a nuestros clientes. Está proporcionada por un banco como entidad externa, la cual nos da ciertas garantías de funcionamiento y privacidad.</w:t>
+      </w:r>
+    </w:p>
+    <w:p>
+      <w:pPr>
+        <w:pStyle w:val="Heading3"/>
+        <w:rPr>
+          <w:lang w:val="es-ES"/>
+        </w:rPr>
+      </w:pPr>
+      <w:r>
+        <w:rPr>
+          <w:lang w:val="es-ES"/>
+        </w:rPr>
+        <w:t>Instalaciones</w:t>
+      </w:r>
+    </w:p>
+    <w:p>
+      <w:pPr>
+        <w:rPr>
+          <w:lang w:val="es-ES"/>
+        </w:rPr>
+      </w:pPr>
+      <w:r>
+        <w:rPr>
+          <w:lang w:val="es-ES"/>
+        </w:rPr>
+        <w:t>[DC] Data center</w:t>
+      </w:r>
+      <w:r>
+        <w:rPr>
+          <w:lang w:val="es-ES"/>
+        </w:rPr>
+        <w:t xml:space="preserve">: Es el espacio reservado en un edificio debidamente climatizado, conectado, </w:t>
+      </w:r>
+      <w:proofErr w:type="spellStart"/>
+      <w:r>
+        <w:rPr>
+          <w:lang w:val="es-ES"/>
+        </w:rPr>
+        <w:t>securizado</w:t>
+      </w:r>
+      <w:proofErr w:type="spellEnd"/>
+      <w:r>
+        <w:rPr>
+          <w:lang w:val="es-ES"/>
+        </w:rPr>
+        <w:t xml:space="preserve"> y mantenido para alojar todos nuestros equipos informáticos.</w:t>
+      </w:r>
+    </w:p>
+    <w:p>
+      <w:pPr>
+        <w:pStyle w:val="Heading3"/>
+        <w:rPr>
+          <w:lang w:val="es-ES"/>
+        </w:rPr>
+      </w:pPr>
+      <w:r>
+        <w:rPr>
+          <w:lang w:val="es-ES"/>
+        </w:rPr>
+        <w:t>Personal</w:t>
+      </w:r>
+    </w:p>
+    <w:p>
+      <w:pPr>
+        <w:rPr>
+          <w:lang w:val="es-ES"/>
+        </w:rPr>
+      </w:pPr>
+      <w:r>
+        <w:rPr>
+          <w:lang w:val="es-ES"/>
+        </w:rPr>
+        <w:t>[CON] Conductores</w:t>
+      </w:r>
+      <w:r>
+        <w:rPr>
+          <w:lang w:val="es-ES"/>
+        </w:rPr>
+        <w:t xml:space="preserve">: </w:t>
+      </w:r>
+      <w:r>
+        <w:rPr>
+          <w:lang w:val="es-ES"/>
+        </w:rPr>
+        <w:t xml:space="preserve">Los conductores son empleados que se encargan de utilizar el coche, GPS del coche y la parte de </w:t>
+      </w:r>
+      <w:proofErr w:type="gramStart"/>
+      <w:r>
+        <w:rPr>
+          <w:lang w:val="es-ES"/>
+        </w:rPr>
+        <w:t>app</w:t>
+      </w:r>
+      <w:proofErr w:type="gramEnd"/>
+      <w:r>
+        <w:rPr>
+          <w:lang w:val="es-ES"/>
+        </w:rPr>
+        <w:t xml:space="preserve"> conductor. Dan el servicio de transporte y tienen contacto directo con el cliente.</w:t>
+      </w:r>
+    </w:p>
+    <w:p>
+      <w:pPr>
+        <w:rPr>
+          <w:lang w:val="es-ES"/>
+        </w:rPr>
+      </w:pPr>
+      <w:r>
+        <w:rPr>
+          <w:lang w:val="es-ES"/>
+        </w:rPr>
+        <w:t>[EMP] Empleados compañía</w:t>
+      </w:r>
+      <w:r>
+        <w:rPr>
+          <w:lang w:val="es-ES"/>
+        </w:rPr>
+        <w:t>: Los empleados internos son los que se encargan de mantener, implementar y actualizar tanto el sistema informático como los vehículos. También hay una sección dirigida a la atención al cliente.</w:t>
+      </w:r>
+    </w:p>
+    <w:p>
+      <w:pPr>
+        <w:rPr>
+          <w:lang w:val="es-ES"/>
+        </w:rPr>
+      </w:pPr>
+      <w:r>
+        <w:rPr>
+          <w:lang w:val="es-ES"/>
+        </w:rPr>
+        <w:t>[CLI] Clientes</w:t>
+      </w:r>
+      <w:r>
+        <w:rPr>
+          <w:lang w:val="es-ES"/>
+        </w:rPr>
+        <w:t>: Son los usuarios finales de la plataforma, buscan el servicio de transporte a buen precio, con fiabilidad y seguridad.</w:t>
       </w:r>
       <w:bookmarkStart w:id="0" w:name="_GoBack"/>
       <w:bookmarkEnd w:id="0"/>
-      <w:r>
-        <w:rPr>
-          <w:lang w:val="es-ES"/>
-        </w:rPr>
-        <w:t>p</w:t>
-      </w:r>
-      <w:proofErr w:type="gramEnd"/>
-      <w:r>
-        <w:rPr>
-          <w:lang w:val="es-ES"/>
-        </w:rPr>
-        <w:t xml:space="preserve"> móvil</w:t>
-      </w:r>
-      <w:r>
-        <w:rPr>
-          <w:lang w:val="es-ES"/>
-        </w:rPr>
-        <w:t>. En este caso, UBER.</w:t>
-      </w:r>
-    </w:p>
-    <w:p>
-      <w:pPr>
-        <w:rPr>
-          <w:lang w:val="es-ES"/>
-        </w:rPr>
-      </w:pPr>
-      <w:r>
-        <w:rPr>
-          <w:lang w:val="es-ES"/>
-        </w:rPr>
-        <w:t xml:space="preserve">UBER es una plataforma de alquiler de vehículos con conductor, opera en más de 80 países alrededor del mundo, </w:t>
-      </w:r>
-      <w:r>
-        <w:rPr>
-          <w:lang w:val="es-ES"/>
-        </w:rPr>
-        <w:t xml:space="preserve">por tanto, consideramos que tiene una infraestructura en su sistema informático digna de ser estudiada. En cualquier caso, </w:t>
-      </w:r>
-      <w:r>
-        <w:rPr>
-          <w:i/>
-          <w:lang w:val="es-ES"/>
-        </w:rPr>
-        <w:t>no disponemos de datos oficiales</w:t>
-      </w:r>
-      <w:r>
-        <w:rPr>
-          <w:lang w:val="es-ES"/>
-        </w:rPr>
-        <w:t xml:space="preserve"> facilitados por la compañía, así que esta es nuestra libre aproximación a lo que una organización de tal calibre puede requerir para mantener su correcto funcionamiento ininterrumpido.</w:t>
-      </w:r>
+    </w:p>
+    <w:p>
+      <w:pPr>
+        <w:rPr>
+          <w:lang w:val="es-ES"/>
+        </w:rPr>
+      </w:pPr>
+    </w:p>
+    <w:p>
+      <w:pPr>
+        <w:rPr>
+          <w:lang w:val="es-ES"/>
+        </w:rPr>
+      </w:pPr>
+      <w:r>
+        <w:rPr>
+          <w:noProof/>
+        </w:rPr>
+        <w:lastRenderedPageBreak/>
+        <w:drawing>
+          <wp:inline distT="0" distB="0" distL="0" distR="0" wp14:anchorId="1AAFBB8C" wp14:editId="62BAB203">
+            <wp:extent cx="4088130" cy="5245808"/>
+            <wp:effectExtent l="171450" t="171450" r="369570" b="354965"/>
+            <wp:docPr id="1" name="Picture 1"/>
+            <wp:cNvGraphicFramePr>
+              <a:graphicFrameLocks xmlns:a="http://schemas.openxmlformats.org/drawingml/2006/main" noChangeAspect="1"/>
+            </wp:cNvGraphicFramePr>
+            <a:graphic xmlns:a="http://schemas.openxmlformats.org/drawingml/2006/main">
+              <a:graphicData uri="http://schemas.openxmlformats.org/drawingml/2006/picture">
+                <pic:pic xmlns:pic="http://schemas.openxmlformats.org/drawingml/2006/picture">
+                  <pic:nvPicPr>
+                    <pic:cNvPr id="1" name=""/>
+                    <pic:cNvPicPr/>
+                  </pic:nvPicPr>
+                  <pic:blipFill rotWithShape="1">
+                    <a:blip r:embed="rId4"/>
+                    <a:srcRect l="610" t="3512"/>
+                    <a:stretch/>
+                  </pic:blipFill>
+                  <pic:spPr bwMode="auto">
+                    <a:xfrm>
+                      <a:off x="0" y="0"/>
+                      <a:ext cx="4089159" cy="5247128"/>
+                    </a:xfrm>
+                    <a:prstGeom prst="rect">
+                      <a:avLst/>
+                    </a:prstGeom>
+                    <a:ln>
+                      <a:noFill/>
+                    </a:ln>
+                    <a:effectLst>
+                      <a:outerShdw blurRad="292100" dist="139700" dir="2700000" algn="tl" rotWithShape="0">
+                        <a:srgbClr val="333333">
+                          <a:alpha val="65000"/>
+                        </a:srgbClr>
+                      </a:outerShdw>
+                    </a:effectLst>
+                    <a:extLst>
+                      <a:ext uri="{53640926-AAD7-44D8-BBD7-CCE9431645EC}">
+                        <a14:shadowObscured xmlns:a14="http://schemas.microsoft.com/office/drawing/2010/main"/>
+                      </a:ext>
+                    </a:extLst>
+                  </pic:spPr>
+                </pic:pic>
+              </a:graphicData>
+            </a:graphic>
+          </wp:inline>
+        </w:drawing>
+      </w:r>
+    </w:p>
+    <w:p>
+      <w:pPr>
+        <w:rPr>
+          <w:lang w:val="es-ES"/>
+        </w:rPr>
+      </w:pPr>
+    </w:p>
+    <w:p>
+      <w:pPr>
+        <w:rPr>
+          <w:lang w:val="es-ES"/>
+        </w:rPr>
+      </w:pPr>
     </w:p>
     <w:p>
       <w:pPr>
@@ -552,6 +1131,50 @@
       <w:szCs w:val="32"/>
     </w:rPr>
   </w:style>
+  <w:style w:type="paragraph" w:styleId="Heading2">
+    <w:name w:val="heading 2"/>
+    <w:basedOn w:val="Normal"/>
+    <w:next w:val="Normal"/>
+    <w:link w:val="Heading2Char"/>
+    <w:uiPriority w:val="9"/>
+    <w:unhideWhenUsed/>
+    <w:qFormat/>
+    <w:rsid w:val="00731A22"/>
+    <w:pPr>
+      <w:keepNext/>
+      <w:keepLines/>
+      <w:spacing w:before="40" w:after="0"/>
+      <w:outlineLvl w:val="1"/>
+    </w:pPr>
+    <w:rPr>
+      <w:rFonts w:asciiTheme="majorHAnsi" w:eastAsiaTheme="majorEastAsia" w:hAnsiTheme="majorHAnsi" w:cstheme="majorBidi"/>
+      <w:color w:val="2F5496" w:themeColor="accent1" w:themeShade="BF"/>
+      <w:sz w:val="26"/>
+      <w:szCs w:val="26"/>
+    </w:rPr>
+  </w:style>
+  <w:style w:type="paragraph" w:styleId="Heading3">
+    <w:name w:val="heading 3"/>
+    <w:basedOn w:val="Normal"/>
+    <w:next w:val="Normal"/>
+    <w:link w:val="Heading3Char"/>
+    <w:uiPriority w:val="9"/>
+    <w:unhideWhenUsed/>
+    <w:qFormat/>
+    <w:rsid w:val="00731A22"/>
+    <w:pPr>
+      <w:keepNext/>
+      <w:keepLines/>
+      <w:spacing w:before="40" w:after="0"/>
+      <w:outlineLvl w:val="2"/>
+    </w:pPr>
+    <w:rPr>
+      <w:rFonts w:asciiTheme="majorHAnsi" w:eastAsiaTheme="majorEastAsia" w:hAnsiTheme="majorHAnsi" w:cstheme="majorBidi"/>
+      <w:color w:val="1F3763" w:themeColor="accent1" w:themeShade="7F"/>
+      <w:sz w:val="24"/>
+      <w:szCs w:val="24"/>
+    </w:rPr>
+  </w:style>
   <w:style w:type="character" w:default="1" w:styleId="DefaultParagraphFont">
     <w:name w:val="Default Paragraph Font"/>
     <w:uiPriority w:val="1"/>
@@ -590,6 +1213,32 @@
       <w:color w:val="2F5496" w:themeColor="accent1" w:themeShade="BF"/>
       <w:sz w:val="32"/>
       <w:szCs w:val="32"/>
+    </w:rPr>
+  </w:style>
+  <w:style w:type="character" w:customStyle="1" w:styleId="Heading2Char">
+    <w:name w:val="Heading 2 Char"/>
+    <w:basedOn w:val="DefaultParagraphFont"/>
+    <w:link w:val="Heading2"/>
+    <w:uiPriority w:val="9"/>
+    <w:rsid w:val="00731A22"/>
+    <w:rPr>
+      <w:rFonts w:asciiTheme="majorHAnsi" w:eastAsiaTheme="majorEastAsia" w:hAnsiTheme="majorHAnsi" w:cstheme="majorBidi"/>
+      <w:color w:val="2F5496" w:themeColor="accent1" w:themeShade="BF"/>
+      <w:sz w:val="26"/>
+      <w:szCs w:val="26"/>
+    </w:rPr>
+  </w:style>
+  <w:style w:type="character" w:customStyle="1" w:styleId="Heading3Char">
+    <w:name w:val="Heading 3 Char"/>
+    <w:basedOn w:val="DefaultParagraphFont"/>
+    <w:link w:val="Heading3"/>
+    <w:uiPriority w:val="9"/>
+    <w:rsid w:val="00731A22"/>
+    <w:rPr>
+      <w:rFonts w:asciiTheme="majorHAnsi" w:eastAsiaTheme="majorEastAsia" w:hAnsiTheme="majorHAnsi" w:cstheme="majorBidi"/>
+      <w:color w:val="1F3763" w:themeColor="accent1" w:themeShade="7F"/>
+      <w:sz w:val="24"/>
+      <w:szCs w:val="24"/>
     </w:rPr>
   </w:style>
 </w:styles>

</xml_diff>

<commit_message>
No me hagas caso qu esto es otra cosa
</commit_message>
<xml_diff>
--- a/Informe.docx
+++ b/Informe.docx
@@ -4,7 +4,7 @@
   <w:body>
     <w:p>
       <w:pPr>
-        <w:pStyle w:val="Heading1"/>
+        <w:pStyle w:val="Ttulo1"/>
         <w:rPr>
           <w:lang w:val="es-ES"/>
         </w:rPr>
@@ -39,21 +39,7 @@
         <w:rPr>
           <w:lang w:val="es-ES"/>
         </w:rPr>
-        <w:t xml:space="preserve"> a través de una </w:t>
-      </w:r>
-      <w:proofErr w:type="gramStart"/>
-      <w:r>
-        <w:rPr>
-          <w:lang w:val="es-ES"/>
-        </w:rPr>
-        <w:t>app</w:t>
-      </w:r>
-      <w:proofErr w:type="gramEnd"/>
-      <w:r>
-        <w:rPr>
-          <w:lang w:val="es-ES"/>
-        </w:rPr>
-        <w:t xml:space="preserve"> móvil</w:t>
+        <w:t xml:space="preserve"> a través de una app móvil</w:t>
       </w:r>
       <w:r>
         <w:rPr>
@@ -91,12 +77,26 @@
         <w:rPr>
           <w:lang w:val="es-ES"/>
         </w:rPr>
-        <w:t xml:space="preserve"> facilitados por la compañía, así que esta es nuestra libre aproximación a lo que una organización de tal calibre puede requerir para mantener su correcto funcionamiento ininterrumpido.</w:t>
-      </w:r>
-    </w:p>
-    <w:p>
-      <w:pPr>
-        <w:pStyle w:val="Heading1"/>
+        <w:t xml:space="preserve"> facilita</w:t>
+      </w:r>
+      <w:r>
+        <w:rPr>
+          <w:lang w:val="es-ES"/>
+        </w:rPr>
+        <w:t>g</w:t>
+      </w:r>
+      <w:bookmarkStart w:id="0" w:name="_GoBack"/>
+      <w:bookmarkEnd w:id="0"/>
+      <w:r>
+        <w:rPr>
+          <w:lang w:val="es-ES"/>
+        </w:rPr>
+        <w:t>dos por la compañía, así que esta es nuestra libre aproximación a lo que una organización de tal calibre puede requerir para mantener su correcto funcionamiento ininterrumpido.</w:t>
+      </w:r>
+    </w:p>
+    <w:p>
+      <w:pPr>
+        <w:pStyle w:val="Ttulo1"/>
         <w:rPr>
           <w:lang w:val="es-ES"/>
         </w:rPr>
@@ -123,7 +123,7 @@
     </w:p>
     <w:p>
       <w:pPr>
-        <w:pStyle w:val="Heading3"/>
+        <w:pStyle w:val="Ttulo3"/>
         <w:rPr>
           <w:lang w:val="es-ES"/>
         </w:rPr>
@@ -194,7 +194,7 @@
     </w:p>
     <w:p>
       <w:pPr>
-        <w:pStyle w:val="Heading3"/>
+        <w:pStyle w:val="Ttulo3"/>
         <w:rPr>
           <w:lang w:val="es-ES"/>
         </w:rPr>
@@ -265,7 +265,7 @@
     </w:p>
     <w:p>
       <w:pPr>
-        <w:pStyle w:val="Heading3"/>
+        <w:pStyle w:val="Ttulo3"/>
         <w:rPr>
           <w:lang w:val="es-ES"/>
         </w:rPr>
@@ -401,7 +401,7 @@
     </w:p>
     <w:p>
       <w:pPr>
-        <w:pStyle w:val="Heading3"/>
+        <w:pStyle w:val="Ttulo3"/>
         <w:rPr>
           <w:lang w:val="es-ES"/>
         </w:rPr>
@@ -434,7 +434,7 @@
     </w:p>
     <w:p>
       <w:pPr>
-        <w:pStyle w:val="Heading3"/>
+        <w:pStyle w:val="Ttulo3"/>
         <w:rPr>
           <w:lang w:val="es-ES"/>
         </w:rPr>
@@ -467,7 +467,7 @@
     </w:p>
     <w:p>
       <w:pPr>
-        <w:pStyle w:val="Heading3"/>
+        <w:pStyle w:val="Ttulo3"/>
         <w:rPr>
           <w:lang w:val="es-ES"/>
         </w:rPr>
@@ -495,26 +495,12 @@
         <w:rPr>
           <w:lang w:val="es-ES"/>
         </w:rPr>
-        <w:t xml:space="preserve">: Es el espacio reservado en un edificio debidamente climatizado, conectado, </w:t>
-      </w:r>
-      <w:proofErr w:type="spellStart"/>
-      <w:r>
-        <w:rPr>
-          <w:lang w:val="es-ES"/>
-        </w:rPr>
-        <w:t>securizado</w:t>
-      </w:r>
-      <w:proofErr w:type="spellEnd"/>
-      <w:r>
-        <w:rPr>
-          <w:lang w:val="es-ES"/>
-        </w:rPr>
-        <w:t xml:space="preserve"> y mantenido para alojar todos nuestros equipos informáticos.</w:t>
-      </w:r>
-    </w:p>
-    <w:p>
-      <w:pPr>
-        <w:pStyle w:val="Heading3"/>
+        <w:t>: Es el espacio reservado en un edificio debidamente climatizado, conectado, securizado y mantenido para alojar todos nuestros equipos informáticos.</w:t>
+      </w:r>
+    </w:p>
+    <w:p>
+      <w:pPr>
+        <w:pStyle w:val="Ttulo3"/>
         <w:rPr>
           <w:lang w:val="es-ES"/>
         </w:rPr>
@@ -548,21 +534,7 @@
         <w:rPr>
           <w:lang w:val="es-ES"/>
         </w:rPr>
-        <w:t xml:space="preserve">Los conductores son empleados que se encargan de utilizar el coche, GPS del coche y la parte de </w:t>
-      </w:r>
-      <w:proofErr w:type="gramStart"/>
-      <w:r>
-        <w:rPr>
-          <w:lang w:val="es-ES"/>
-        </w:rPr>
-        <w:t>app</w:t>
-      </w:r>
-      <w:proofErr w:type="gramEnd"/>
-      <w:r>
-        <w:rPr>
-          <w:lang w:val="es-ES"/>
-        </w:rPr>
-        <w:t xml:space="preserve"> conductor. Dan el servicio de transporte y tienen contacto directo con el cliente.</w:t>
+        <w:t>Los conductores son empleados que se encargan de utilizar el coche, GPS del coche y la parte de app conductor. Dan el servicio de transporte y tienen contacto directo con el cliente.</w:t>
       </w:r>
     </w:p>
     <w:p>
@@ -708,7 +680,7 @@
     </w:p>
     <w:p>
       <w:pPr>
-        <w:pStyle w:val="Heading1"/>
+        <w:pStyle w:val="Ttulo1"/>
         <w:rPr>
           <w:lang w:val="es-ES"/>
         </w:rPr>
@@ -851,8 +823,6 @@
           </wp:inline>
         </w:drawing>
       </w:r>
-      <w:bookmarkStart w:id="0" w:name="_GoBack"/>
-      <w:bookmarkEnd w:id="0"/>
     </w:p>
     <w:sectPr>
       <w:pgSz w:w="12240" w:h="15840"/>
@@ -1262,11 +1232,11 @@
     <w:name w:val="Normal"/>
     <w:qFormat/>
   </w:style>
-  <w:style w:type="paragraph" w:styleId="Heading1">
+  <w:style w:type="paragraph" w:styleId="Ttulo1">
     <w:name w:val="heading 1"/>
     <w:basedOn w:val="Normal"/>
     <w:next w:val="Normal"/>
-    <w:link w:val="Heading1Char"/>
+    <w:link w:val="Ttulo1Car"/>
     <w:uiPriority w:val="9"/>
     <w:qFormat/>
     <w:rsid w:val="009E6D18"/>
@@ -1283,11 +1253,11 @@
       <w:szCs w:val="32"/>
     </w:rPr>
   </w:style>
-  <w:style w:type="paragraph" w:styleId="Heading2">
+  <w:style w:type="paragraph" w:styleId="Ttulo2">
     <w:name w:val="heading 2"/>
     <w:basedOn w:val="Normal"/>
     <w:next w:val="Normal"/>
-    <w:link w:val="Heading2Char"/>
+    <w:link w:val="Ttulo2Car"/>
     <w:uiPriority w:val="9"/>
     <w:unhideWhenUsed/>
     <w:qFormat/>
@@ -1305,11 +1275,11 @@
       <w:szCs w:val="26"/>
     </w:rPr>
   </w:style>
-  <w:style w:type="paragraph" w:styleId="Heading3">
+  <w:style w:type="paragraph" w:styleId="Ttulo3">
     <w:name w:val="heading 3"/>
     <w:basedOn w:val="Normal"/>
     <w:next w:val="Normal"/>
-    <w:link w:val="Heading3Char"/>
+    <w:link w:val="Ttulo3Car"/>
     <w:uiPriority w:val="9"/>
     <w:unhideWhenUsed/>
     <w:qFormat/>
@@ -1327,13 +1297,13 @@
       <w:szCs w:val="24"/>
     </w:rPr>
   </w:style>
-  <w:style w:type="character" w:default="1" w:styleId="DefaultParagraphFont">
+  <w:style w:type="character" w:default="1" w:styleId="Fuentedeprrafopredeter">
     <w:name w:val="Default Paragraph Font"/>
     <w:uiPriority w:val="1"/>
     <w:semiHidden/>
     <w:unhideWhenUsed/>
   </w:style>
-  <w:style w:type="table" w:default="1" w:styleId="TableNormal">
+  <w:style w:type="table" w:default="1" w:styleId="Tablanormal">
     <w:name w:val="Normal Table"/>
     <w:uiPriority w:val="99"/>
     <w:semiHidden/>
@@ -1348,16 +1318,16 @@
       </w:tblCellMar>
     </w:tblPr>
   </w:style>
-  <w:style w:type="numbering" w:default="1" w:styleId="NoList">
+  <w:style w:type="numbering" w:default="1" w:styleId="Sinlista">
     <w:name w:val="No List"/>
     <w:uiPriority w:val="99"/>
     <w:semiHidden/>
     <w:unhideWhenUsed/>
   </w:style>
-  <w:style w:type="character" w:customStyle="1" w:styleId="Heading1Char">
-    <w:name w:val="Heading 1 Char"/>
-    <w:basedOn w:val="DefaultParagraphFont"/>
-    <w:link w:val="Heading1"/>
+  <w:style w:type="character" w:customStyle="1" w:styleId="Ttulo1Car">
+    <w:name w:val="Título 1 Car"/>
+    <w:basedOn w:val="Fuentedeprrafopredeter"/>
+    <w:link w:val="Ttulo1"/>
     <w:uiPriority w:val="9"/>
     <w:rsid w:val="009E6D18"/>
     <w:rPr>
@@ -1367,10 +1337,10 @@
       <w:szCs w:val="32"/>
     </w:rPr>
   </w:style>
-  <w:style w:type="character" w:customStyle="1" w:styleId="Heading2Char">
-    <w:name w:val="Heading 2 Char"/>
-    <w:basedOn w:val="DefaultParagraphFont"/>
-    <w:link w:val="Heading2"/>
+  <w:style w:type="character" w:customStyle="1" w:styleId="Ttulo2Car">
+    <w:name w:val="Título 2 Car"/>
+    <w:basedOn w:val="Fuentedeprrafopredeter"/>
+    <w:link w:val="Ttulo2"/>
     <w:uiPriority w:val="9"/>
     <w:rsid w:val="00731A22"/>
     <w:rPr>
@@ -1380,10 +1350,10 @@
       <w:szCs w:val="26"/>
     </w:rPr>
   </w:style>
-  <w:style w:type="character" w:customStyle="1" w:styleId="Heading3Char">
-    <w:name w:val="Heading 3 Char"/>
-    <w:basedOn w:val="DefaultParagraphFont"/>
-    <w:link w:val="Heading3"/>
+  <w:style w:type="character" w:customStyle="1" w:styleId="Ttulo3Car">
+    <w:name w:val="Título 3 Car"/>
+    <w:basedOn w:val="Fuentedeprrafopredeter"/>
+    <w:link w:val="Ttulo3"/>
     <w:uiPriority w:val="9"/>
     <w:rsid w:val="00731A22"/>
     <w:rPr>

</xml_diff>